<commit_message>
added some postgreSQL queries
</commit_message>
<xml_diff>
--- a/Health data SQL queries.docx
+++ b/Health data SQL queries.docx
@@ -5,11 +5,6 @@
     <w:p>
       <w:pPr>
         <w:jc w:val="center"/>
-        <w:rPr>
-          <w:b/>
-          <w:i/>
-          <w:u w:val="single"/>
-        </w:rPr>
       </w:pPr>
       <w:r>
         <w:rPr>
@@ -18,6 +13,17 @@
           <w:u w:val="single"/>
         </w:rPr>
         <w:t>Health data queries</w:t>
+      </w:r>
+      <w:r>
+        <w:rPr>
+          <w:b/>
+          <w:i/>
+          <w:u w:val="single"/>
+        </w:rPr>
+        <w:t xml:space="preserve"> </w:t>
+      </w:r>
+      <w:r>
+        <w:t>(dark blue = postgreSQL)</w:t>
       </w:r>
     </w:p>
     <w:p/>
@@ -33,6 +39,168 @@
         <w:t>Top 5 drugs causing adverse effects</w:t>
       </w:r>
     </w:p>
+    <w:tbl>
+      <w:tblPr>
+        <w:tblStyle w:val="TableGrid"/>
+        <w:tblpPr w:leftFromText="180" w:rightFromText="180" w:vertAnchor="text" w:horzAnchor="page" w:tblpX="6549" w:tblpY="-270"/>
+        <w:tblW w:w="0" w:type="auto"/>
+        <w:tblLook w:val="04A0" w:firstRow="1" w:lastRow="0" w:firstColumn="1" w:lastColumn="0" w:noHBand="0" w:noVBand="1"/>
+      </w:tblPr>
+      <w:tblGrid>
+        <w:gridCol w:w="1476"/>
+        <w:gridCol w:w="1385"/>
+      </w:tblGrid>
+      <w:tr>
+        <w:trPr>
+          <w:trHeight w:val="287"/>
+        </w:trPr>
+        <w:tc>
+          <w:tcPr>
+            <w:tcW w:w="1476" w:type="dxa"/>
+          </w:tcPr>
+          <w:p>
+            <w:r>
+              <w:t>Drugname</w:t>
+            </w:r>
+          </w:p>
+        </w:tc>
+        <w:tc>
+          <w:tcPr>
+            <w:tcW w:w="1385" w:type="dxa"/>
+          </w:tcPr>
+          <w:p>
+            <w:r>
+              <w:t xml:space="preserve">Count </w:t>
+            </w:r>
+          </w:p>
+        </w:tc>
+      </w:tr>
+      <w:tr>
+        <w:trPr>
+          <w:trHeight w:val="287"/>
+        </w:trPr>
+        <w:tc>
+          <w:tcPr>
+            <w:tcW w:w="1476" w:type="dxa"/>
+          </w:tcPr>
+          <w:p>
+            <w:r>
+              <w:t>"XARELTO"</w:t>
+            </w:r>
+          </w:p>
+        </w:tc>
+        <w:tc>
+          <w:tcPr>
+            <w:tcW w:w="1385" w:type="dxa"/>
+          </w:tcPr>
+          <w:p>
+            <w:r>
+              <w:t>"33699"</w:t>
+            </w:r>
+          </w:p>
+        </w:tc>
+      </w:tr>
+      <w:tr>
+        <w:trPr>
+          <w:trHeight w:val="266"/>
+        </w:trPr>
+        <w:tc>
+          <w:tcPr>
+            <w:tcW w:w="1476" w:type="dxa"/>
+          </w:tcPr>
+          <w:p>
+            <w:r>
+              <w:t xml:space="preserve"> "XYREM"</w:t>
+            </w:r>
+          </w:p>
+        </w:tc>
+        <w:tc>
+          <w:tcPr>
+            <w:tcW w:w="1385" w:type="dxa"/>
+          </w:tcPr>
+          <w:p>
+            <w:r>
+              <w:t>"23560"</w:t>
+            </w:r>
+          </w:p>
+        </w:tc>
+      </w:tr>
+      <w:tr>
+        <w:trPr>
+          <w:trHeight w:val="287"/>
+        </w:trPr>
+        <w:tc>
+          <w:tcPr>
+            <w:tcW w:w="1476" w:type="dxa"/>
+          </w:tcPr>
+          <w:p>
+            <w:r>
+              <w:t xml:space="preserve"> "ENBREL"</w:t>
+            </w:r>
+          </w:p>
+        </w:tc>
+        <w:tc>
+          <w:tcPr>
+            <w:tcW w:w="1385" w:type="dxa"/>
+          </w:tcPr>
+          <w:p>
+            <w:r>
+              <w:t>"18192"</w:t>
+            </w:r>
+          </w:p>
+        </w:tc>
+      </w:tr>
+      <w:tr>
+        <w:trPr>
+          <w:trHeight w:val="266"/>
+        </w:trPr>
+        <w:tc>
+          <w:tcPr>
+            <w:tcW w:w="1476" w:type="dxa"/>
+          </w:tcPr>
+          <w:p>
+            <w:r>
+              <w:t xml:space="preserve"> "REVLIMID"</w:t>
+            </w:r>
+          </w:p>
+        </w:tc>
+        <w:tc>
+          <w:tcPr>
+            <w:tcW w:w="1385" w:type="dxa"/>
+          </w:tcPr>
+          <w:p>
+            <w:r>
+              <w:t>"14202"</w:t>
+            </w:r>
+          </w:p>
+        </w:tc>
+      </w:tr>
+      <w:tr>
+        <w:trPr>
+          <w:trHeight w:val="287"/>
+        </w:trPr>
+        <w:tc>
+          <w:tcPr>
+            <w:tcW w:w="1476" w:type="dxa"/>
+          </w:tcPr>
+          <w:p>
+            <w:r>
+              <w:t xml:space="preserve"> "ASPIRIN."</w:t>
+            </w:r>
+          </w:p>
+        </w:tc>
+        <w:tc>
+          <w:tcPr>
+            <w:tcW w:w="1385" w:type="dxa"/>
+          </w:tcPr>
+          <w:p>
+            <w:r>
+              <w:t>"9896"</w:t>
+            </w:r>
+          </w:p>
+        </w:tc>
+      </w:tr>
+    </w:tbl>
     <w:p>
       <w:r>
         <w:rPr>
@@ -41,7 +209,7 @@
         <mc:AlternateContent>
           <mc:Choice Requires="wps">
             <w:drawing>
-              <wp:anchor distT="0" distB="0" distL="114300" distR="114300" simplePos="0" relativeHeight="251660288" behindDoc="0" locked="0" layoutInCell="1" allowOverlap="1" wp14:anchorId="330F8DDC" wp14:editId="5523ECB1">
+              <wp:anchor distT="0" distB="0" distL="114300" distR="114300" simplePos="0" relativeHeight="251660288" behindDoc="0" locked="0" layoutInCell="1" allowOverlap="1" wp14:anchorId="330F8DDC" wp14:editId="0EEEF15B">
                 <wp:simplePos x="0" y="0"/>
                 <wp:positionH relativeFrom="column">
                   <wp:posOffset>-50800</wp:posOffset>
@@ -100,6 +268,8 @@
                               <w:t>SELECT drugname, COUNT(*) as count FROM DRUG16Q3 GROUP by drugname order by count desc limit 5</w:t>
                             </w:r>
                           </w:p>
+                          <w:p/>
+                          <w:p/>
                         </w:txbxContent>
                       </wps:txbx>
                       <wps:bodyPr rot="0" spcFirstLastPara="0" vertOverflow="overflow" horzOverflow="overflow" vert="horz" wrap="square" lIns="91440" tIns="45720" rIns="91440" bIns="45720" numCol="1" spcCol="0" rtlCol="0" fromWordArt="0" anchor="t" anchorCtr="0" forceAA="0" compatLnSpc="1">
@@ -134,6 +304,8 @@
                         <w:t>SELECT drugname, COUNT(*) as count FROM DRUG16Q3 GROUP by drugname order by count desc limit 5</w:t>
                       </w:r>
                     </w:p>
+                    <w:p/>
+                    <w:p/>
                   </w:txbxContent>
                 </v:textbox>
                 <w10:wrap type="square"/>
@@ -143,150 +315,141 @@
         </mc:AlternateContent>
       </w:r>
     </w:p>
-    <w:tbl>
-      <w:tblPr>
-        <w:tblStyle w:val="TableGrid"/>
-        <w:tblW w:w="0" w:type="auto"/>
-        <w:tblInd w:w="558" w:type="dxa"/>
-        <w:tblLook w:val="04A0" w:firstRow="1" w:lastRow="0" w:firstColumn="1" w:lastColumn="0" w:noHBand="0" w:noVBand="1"/>
-      </w:tblPr>
-      <w:tblGrid>
-        <w:gridCol w:w="2260"/>
-        <w:gridCol w:w="1790"/>
-      </w:tblGrid>
-      <w:tr>
-        <w:tc>
-          <w:tcPr>
-            <w:tcW w:w="2260" w:type="dxa"/>
-          </w:tcPr>
-          <w:p>
-            <w:r>
-              <w:t>Drugname</w:t>
-            </w:r>
-          </w:p>
-        </w:tc>
-        <w:tc>
-          <w:tcPr>
-            <w:tcW w:w="1790" w:type="dxa"/>
-          </w:tcPr>
-          <w:p>
-            <w:r>
-              <w:t xml:space="preserve">Count </w:t>
-            </w:r>
-          </w:p>
-        </w:tc>
-      </w:tr>
-      <w:tr>
-        <w:tc>
-          <w:tcPr>
-            <w:tcW w:w="2260" w:type="dxa"/>
-          </w:tcPr>
-          <w:p>
-            <w:r>
-              <w:t>"XARELTO"</w:t>
-            </w:r>
-          </w:p>
-        </w:tc>
-        <w:tc>
-          <w:tcPr>
-            <w:tcW w:w="1790" w:type="dxa"/>
-          </w:tcPr>
-          <w:p>
-            <w:r>
-              <w:t>"33699"</w:t>
-            </w:r>
-          </w:p>
-        </w:tc>
-      </w:tr>
-      <w:tr>
-        <w:tc>
-          <w:tcPr>
-            <w:tcW w:w="2260" w:type="dxa"/>
-          </w:tcPr>
-          <w:p>
-            <w:r>
-              <w:t xml:space="preserve"> "XYREM"</w:t>
-            </w:r>
-          </w:p>
-        </w:tc>
-        <w:tc>
-          <w:tcPr>
-            <w:tcW w:w="1790" w:type="dxa"/>
-          </w:tcPr>
-          <w:p>
-            <w:r>
-              <w:t>"23560"</w:t>
-            </w:r>
-          </w:p>
-        </w:tc>
-      </w:tr>
-      <w:tr>
-        <w:tc>
-          <w:tcPr>
-            <w:tcW w:w="2260" w:type="dxa"/>
-          </w:tcPr>
-          <w:p>
-            <w:r>
-              <w:t xml:space="preserve"> "ENBREL"</w:t>
-            </w:r>
-          </w:p>
-        </w:tc>
-        <w:tc>
-          <w:tcPr>
-            <w:tcW w:w="1790" w:type="dxa"/>
-          </w:tcPr>
-          <w:p>
-            <w:r>
-              <w:t>"18192"</w:t>
-            </w:r>
-          </w:p>
-        </w:tc>
-      </w:tr>
-      <w:tr>
-        <w:tc>
-          <w:tcPr>
-            <w:tcW w:w="2260" w:type="dxa"/>
-          </w:tcPr>
-          <w:p>
-            <w:r>
-              <w:t xml:space="preserve"> "REVLIMID"</w:t>
-            </w:r>
-          </w:p>
-        </w:tc>
-        <w:tc>
-          <w:tcPr>
-            <w:tcW w:w="1790" w:type="dxa"/>
-          </w:tcPr>
-          <w:p>
-            <w:r>
-              <w:t>"14202"</w:t>
-            </w:r>
-          </w:p>
-        </w:tc>
-      </w:tr>
-      <w:tr>
-        <w:tc>
-          <w:tcPr>
-            <w:tcW w:w="2260" w:type="dxa"/>
-          </w:tcPr>
-          <w:p>
-            <w:r>
-              <w:t xml:space="preserve"> "ASPIRIN."</w:t>
-            </w:r>
-          </w:p>
-        </w:tc>
-        <w:tc>
-          <w:tcPr>
-            <w:tcW w:w="1790" w:type="dxa"/>
-          </w:tcPr>
-          <w:p>
-            <w:r>
-              <w:t>"9896"</w:t>
-            </w:r>
-          </w:p>
-        </w:tc>
-      </w:tr>
-    </w:tbl>
+    <w:p/>
+    <w:p/>
+    <w:p/>
+    <w:p/>
+    <w:p/>
+    <w:p>
+      <w:r>
+        <w:rPr>
+          <w:noProof/>
+        </w:rPr>
+        <mc:AlternateContent>
+          <mc:Choice Requires="wps">
+            <w:drawing>
+              <wp:anchor distT="0" distB="0" distL="114300" distR="114300" simplePos="0" relativeHeight="251674624" behindDoc="0" locked="0" layoutInCell="1" allowOverlap="1" wp14:anchorId="21288BCD" wp14:editId="604A0940">
+                <wp:simplePos x="0" y="0"/>
+                <wp:positionH relativeFrom="column">
+                  <wp:posOffset>-1663700</wp:posOffset>
+                </wp:positionH>
+                <wp:positionV relativeFrom="paragraph">
+                  <wp:posOffset>168910</wp:posOffset>
+                </wp:positionV>
+                <wp:extent cx="4737100" cy="576580"/>
+                <wp:effectExtent l="0" t="0" r="38100" b="33020"/>
+                <wp:wrapSquare wrapText="bothSides"/>
+                <wp:docPr id="12" name="Text Box 12"/>
+                <wp:cNvGraphicFramePr/>
+                <a:graphic xmlns:a="http://schemas.openxmlformats.org/drawingml/2006/main">
+                  <a:graphicData uri="http://schemas.microsoft.com/office/word/2010/wordprocessingShape">
+                    <wps:wsp>
+                      <wps:cNvSpPr txBox="1"/>
+                      <wps:spPr>
+                        <a:xfrm>
+                          <a:off x="0" y="0"/>
+                          <a:ext cx="4737100" cy="576580"/>
+                        </a:xfrm>
+                        <a:prstGeom prst="rect">
+                          <a:avLst/>
+                        </a:prstGeom>
+                        <a:noFill/>
+                        <a:ln>
+                          <a:solidFill>
+                            <a:schemeClr val="tx1"/>
+                          </a:solidFill>
+                        </a:ln>
+                        <a:effectLst/>
+                        <a:extLst>
+                          <a:ext uri="{C572A759-6A51-4108-AA02-DFA0A04FC94B}">
+                            <ma14:wrappingTextBoxFlag xmlns:ma14="http://schemas.microsoft.com/office/mac/drawingml/2011/main"/>
+                          </a:ext>
+                        </a:extLst>
+                      </wps:spPr>
+                      <wps:style>
+                        <a:lnRef idx="0">
+                          <a:schemeClr val="accent1"/>
+                        </a:lnRef>
+                        <a:fillRef idx="0">
+                          <a:schemeClr val="accent1"/>
+                        </a:fillRef>
+                        <a:effectRef idx="0">
+                          <a:schemeClr val="accent1"/>
+                        </a:effectRef>
+                        <a:fontRef idx="minor">
+                          <a:schemeClr val="dk1"/>
+                        </a:fontRef>
+                      </wps:style>
+                      <wps:txbx>
+                        <w:txbxContent>
+                          <w:p>
+                            <w:pPr>
+                              <w:rPr>
+                                <w:color w:val="365F91" w:themeColor="accent1" w:themeShade="BF"/>
+                              </w:rPr>
+                            </w:pPr>
+                            <w:r>
+                              <w:rPr>
+                                <w:color w:val="365F91" w:themeColor="accent1" w:themeShade="BF"/>
+                              </w:rPr>
+                              <w:t>SELECT drugs.drugname, COUNT(*) as counts 
+FROM health.drugs
+group by drugs.drugname order by counts desc limit 5;</w:t>
+                            </w:r>
+                          </w:p>
+                        </w:txbxContent>
+                      </wps:txbx>
+                      <wps:bodyPr rot="0" spcFirstLastPara="0" vertOverflow="overflow" horzOverflow="overflow" vert="horz" wrap="square" lIns="91440" tIns="45720" rIns="91440" bIns="45720" numCol="1" spcCol="0" rtlCol="0" fromWordArt="0" anchor="t" anchorCtr="0" forceAA="0" compatLnSpc="1">
+                        <a:prstTxWarp prst="textNoShape">
+                          <a:avLst/>
+                        </a:prstTxWarp>
+                        <a:noAutofit/>
+                      </wps:bodyPr>
+                    </wps:wsp>
+                  </a:graphicData>
+                </a:graphic>
+                <wp14:sizeRelH relativeFrom="margin">
+                  <wp14:pctWidth>0</wp14:pctWidth>
+                </wp14:sizeRelH>
+                <wp14:sizeRelV relativeFrom="margin">
+                  <wp14:pctHeight>0</wp14:pctHeight>
+                </wp14:sizeRelV>
+              </wp:anchor>
+            </w:drawing>
+          </mc:Choice>
+          <mc:Fallback>
+            <w:pict>
+              <v:shape id="Text Box 12" o:spid="_x0000_s1027" type="#_x0000_t202" style="position:absolute;margin-left:-130.95pt;margin-top:13.3pt;width:373pt;height:45.4pt;z-index:251674624;visibility:visible;mso-wrap-style:square;mso-width-percent:0;mso-height-percent:0;mso-wrap-distance-left:9pt;mso-wrap-distance-top:0;mso-wrap-distance-right:9pt;mso-wrap-distance-bottom:0;mso-position-horizontal:absolute;mso-position-horizontal-relative:text;mso-position-vertical:absolute;mso-position-vertical-relative:text;mso-width-percent:0;mso-height-percent:0;mso-width-relative:margin;mso-height-relative:margin;v-text-anchor:top" o:gfxdata="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" filled="f" strokecolor="black [3213]">
+                <v:textbox>
+                  <w:txbxContent>
+                    <w:p>
+                      <w:pPr>
+                        <w:rPr>
+                          <w:color w:val="365F91" w:themeColor="accent1" w:themeShade="BF"/>
+                        </w:rPr>
+                      </w:pPr>
+                      <w:r>
+                        <w:rPr>
+                          <w:color w:val="365F91" w:themeColor="accent1" w:themeShade="BF"/>
+                        </w:rPr>
+                        <w:t>SELECT drugs.drugname, COUNT(*) as counts 
+FROM health.drugs
+group by drugs.drugname order by counts desc limit 5;</w:t>
+                      </w:r>
+                    </w:p>
+                  </w:txbxContent>
+                </v:textbox>
+                <w10:wrap type="square"/>
+              </v:shape>
+            </w:pict>
+          </mc:Fallback>
+        </mc:AlternateContent>
+      </w:r>
+    </w:p>
+    <w:p/>
+    <w:p/>
+    <w:p/>
+    <w:p/>
     <w:p/>
     <w:p>
       <w:pPr>
@@ -313,7 +476,7 @@
         <mc:AlternateContent>
           <mc:Choice Requires="wps">
             <w:drawing>
-              <wp:anchor distT="0" distB="0" distL="114300" distR="114300" simplePos="0" relativeHeight="251662336" behindDoc="0" locked="0" layoutInCell="1" allowOverlap="1" wp14:anchorId="3F222CFF" wp14:editId="78E5DEA4">
+              <wp:anchor distT="0" distB="0" distL="114300" distR="114300" simplePos="0" relativeHeight="251662336" behindDoc="0" locked="0" layoutInCell="1" allowOverlap="1" wp14:anchorId="3F222CFF" wp14:editId="65249D93">
                 <wp:simplePos x="0" y="0"/>
                 <wp:positionH relativeFrom="column">
                   <wp:posOffset>12700</wp:posOffset>
@@ -321,8 +484,8 @@
                 <wp:positionV relativeFrom="paragraph">
                   <wp:posOffset>113665</wp:posOffset>
                 </wp:positionV>
-                <wp:extent cx="2349500" cy="2095500"/>
-                <wp:effectExtent l="0" t="0" r="38100" b="38100"/>
+                <wp:extent cx="3441700" cy="1325245"/>
+                <wp:effectExtent l="0" t="0" r="38100" b="20955"/>
                 <wp:wrapSquare wrapText="bothSides"/>
                 <wp:docPr id="1" name="Text Box 1"/>
                 <wp:cNvGraphicFramePr/>
@@ -333,7 +496,7 @@
                       <wps:spPr>
                         <a:xfrm>
                           <a:off x="0" y="0"/>
-                          <a:ext cx="2349500" cy="2095500"/>
+                          <a:ext cx="3441700" cy="1325245"/>
                         </a:xfrm>
                         <a:prstGeom prst="rect">
                           <a:avLst/>
@@ -368,7 +531,17 @@
                       <wps:txbx>
                         <w:txbxContent>
                           <w:p>
+                            <w:pPr>
+                              <w:rPr>
+                                <w:sz w:val="22"/>
+                                <w:szCs w:val="22"/>
+                              </w:rPr>
+                            </w:pPr>
                             <w:r>
+                              <w:rPr>
+                                <w:sz w:val="22"/>
+                                <w:szCs w:val="22"/>
+                              </w:rPr>
                               <w:t>SELECT DRUG16Q3.drugname, DRUG16Q3.role_cod, DEMO16Q3.sex, COUNT(*) as count  FROM DRUG16Q3 JOIN DEMO16Q3 ON DRUG16Q3.primaryid=DEMO16Q3.primaryid WHERE DRUG16Q3.drugname= "XARELTO" AND DRUG16Q3.role_cod="PS"  group by DEMO16Q3.sex order by count</w:t>
                             </w:r>
                           </w:p>
@@ -394,11 +567,21 @@
           </mc:Choice>
           <mc:Fallback>
             <w:pict>
-              <v:shape id="Text Box 1" o:spid="_x0000_s1027" type="#_x0000_t202" style="position:absolute;margin-left:1pt;margin-top:8.95pt;width:185pt;height:165pt;z-index:251662336;visibility:visible;mso-wrap-style:square;mso-width-percent:0;mso-height-percent:0;mso-wrap-distance-left:9pt;mso-wrap-distance-top:0;mso-wrap-distance-right:9pt;mso-wrap-distance-bottom:0;mso-position-horizontal:absolute;mso-position-horizontal-relative:text;mso-position-vertical:absolute;mso-position-vertical-relative:text;mso-width-percent:0;mso-height-percent:0;mso-width-relative:margin;mso-height-relative:margin;v-text-anchor:top" o:gfxdata="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" filled="f">
+              <v:shape id="Text Box 1" o:spid="_x0000_s1028" type="#_x0000_t202" style="position:absolute;margin-left:1pt;margin-top:8.95pt;width:271pt;height:104.35pt;z-index:251662336;visibility:visible;mso-wrap-style:square;mso-width-percent:0;mso-height-percent:0;mso-wrap-distance-left:9pt;mso-wrap-distance-top:0;mso-wrap-distance-right:9pt;mso-wrap-distance-bottom:0;mso-position-horizontal:absolute;mso-position-horizontal-relative:text;mso-position-vertical:absolute;mso-position-vertical-relative:text;mso-width-percent:0;mso-height-percent:0;mso-width-relative:margin;mso-height-relative:margin;v-text-anchor:top" o:gfxdata="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" filled="f">
                 <v:textbox>
                   <w:txbxContent>
                     <w:p>
+                      <w:pPr>
+                        <w:rPr>
+                          <w:sz w:val="22"/>
+                          <w:szCs w:val="22"/>
+                        </w:rPr>
+                      </w:pPr>
                       <w:r>
+                        <w:rPr>
+                          <w:sz w:val="22"/>
+                          <w:szCs w:val="22"/>
+                        </w:rPr>
                         <w:t>SELECT DRUG16Q3.drugname, DRUG16Q3.role_cod, DEMO16Q3.sex, COUNT(*) as count  FROM DRUG16Q3 JOIN DEMO16Q3 ON DRUG16Q3.primaryid=DEMO16Q3.primaryid WHERE DRUG16Q3.drugname= "XARELTO" AND DRUG16Q3.role_cod="PS"  group by DEMO16Q3.sex order by count</w:t>
                       </w:r>
                     </w:p>
@@ -415,55 +598,95 @@
       <w:tblPr>
         <w:tblStyle w:val="TableGrid"/>
         <w:tblW w:w="0" w:type="auto"/>
-        <w:tblInd w:w="108" w:type="dxa"/>
+        <w:tblInd w:w="288" w:type="dxa"/>
         <w:tblLook w:val="04A0" w:firstRow="1" w:lastRow="0" w:firstColumn="1" w:lastColumn="0" w:noHBand="0" w:noVBand="1"/>
       </w:tblPr>
       <w:tblGrid>
-        <w:gridCol w:w="1460"/>
-        <w:gridCol w:w="1130"/>
-        <w:gridCol w:w="601"/>
-        <w:gridCol w:w="937"/>
+        <w:gridCol w:w="1234"/>
+        <w:gridCol w:w="997"/>
+        <w:gridCol w:w="545"/>
+        <w:gridCol w:w="832"/>
       </w:tblGrid>
       <w:tr>
         <w:trPr>
-          <w:trHeight w:val="663"/>
+          <w:trHeight w:val="279"/>
         </w:trPr>
         <w:tc>
           <w:tcPr>
-            <w:tcW w:w="1460" w:type="dxa"/>
-          </w:tcPr>
-          <w:p>
-            <w:r>
+            <w:tcW w:w="1234" w:type="dxa"/>
+          </w:tcPr>
+          <w:p>
+            <w:pPr>
+              <w:rPr>
+                <w:sz w:val="20"/>
+                <w:szCs w:val="20"/>
+              </w:rPr>
+            </w:pPr>
+            <w:r>
+              <w:rPr>
+                <w:sz w:val="20"/>
+                <w:szCs w:val="20"/>
+              </w:rPr>
               <w:t>Drugname</w:t>
             </w:r>
           </w:p>
         </w:tc>
         <w:tc>
           <w:tcPr>
-            <w:tcW w:w="1130" w:type="dxa"/>
-          </w:tcPr>
-          <w:p>
-            <w:r>
+            <w:tcW w:w="997" w:type="dxa"/>
+          </w:tcPr>
+          <w:p>
+            <w:pPr>
+              <w:rPr>
+                <w:sz w:val="20"/>
+                <w:szCs w:val="20"/>
+              </w:rPr>
+            </w:pPr>
+            <w:r>
+              <w:rPr>
+                <w:sz w:val="20"/>
+                <w:szCs w:val="20"/>
+              </w:rPr>
               <w:t>Role_cod</w:t>
             </w:r>
           </w:p>
         </w:tc>
         <w:tc>
           <w:tcPr>
-            <w:tcW w:w="601" w:type="dxa"/>
-          </w:tcPr>
-          <w:p>
-            <w:r>
+            <w:tcW w:w="545" w:type="dxa"/>
+          </w:tcPr>
+          <w:p>
+            <w:pPr>
+              <w:rPr>
+                <w:sz w:val="20"/>
+                <w:szCs w:val="20"/>
+              </w:rPr>
+            </w:pPr>
+            <w:r>
+              <w:rPr>
+                <w:sz w:val="20"/>
+                <w:szCs w:val="20"/>
+              </w:rPr>
               <w:t>Sex</w:t>
             </w:r>
           </w:p>
         </w:tc>
         <w:tc>
           <w:tcPr>
-            <w:tcW w:w="937" w:type="dxa"/>
-          </w:tcPr>
-          <w:p>
-            <w:r>
+            <w:tcW w:w="832" w:type="dxa"/>
+          </w:tcPr>
+          <w:p>
+            <w:pPr>
+              <w:rPr>
+                <w:sz w:val="20"/>
+                <w:szCs w:val="20"/>
+              </w:rPr>
+            </w:pPr>
+            <w:r>
+              <w:rPr>
+                <w:sz w:val="20"/>
+                <w:szCs w:val="20"/>
+              </w:rPr>
               <w:t>count</w:t>
             </w:r>
           </w:p>
@@ -471,44 +694,84 @@
       </w:tr>
       <w:tr>
         <w:trPr>
-          <w:trHeight w:val="607"/>
+          <w:trHeight w:val="254"/>
         </w:trPr>
         <w:tc>
           <w:tcPr>
-            <w:tcW w:w="1460" w:type="dxa"/>
-          </w:tcPr>
-          <w:p>
-            <w:r>
+            <w:tcW w:w="1234" w:type="dxa"/>
+          </w:tcPr>
+          <w:p>
+            <w:pPr>
+              <w:rPr>
+                <w:sz w:val="20"/>
+                <w:szCs w:val="20"/>
+              </w:rPr>
+            </w:pPr>
+            <w:r>
+              <w:rPr>
+                <w:sz w:val="20"/>
+                <w:szCs w:val="20"/>
+              </w:rPr>
               <w:t>"XARELTO"</w:t>
             </w:r>
           </w:p>
         </w:tc>
         <w:tc>
           <w:tcPr>
-            <w:tcW w:w="1130" w:type="dxa"/>
-          </w:tcPr>
-          <w:p>
-            <w:r>
+            <w:tcW w:w="997" w:type="dxa"/>
+          </w:tcPr>
+          <w:p>
+            <w:pPr>
+              <w:rPr>
+                <w:sz w:val="20"/>
+                <w:szCs w:val="20"/>
+              </w:rPr>
+            </w:pPr>
+            <w:r>
+              <w:rPr>
+                <w:sz w:val="20"/>
+                <w:szCs w:val="20"/>
+              </w:rPr>
               <w:t>"PS"</w:t>
             </w:r>
           </w:p>
         </w:tc>
         <w:tc>
           <w:tcPr>
-            <w:tcW w:w="601" w:type="dxa"/>
-          </w:tcPr>
-          <w:p>
-            <w:r>
+            <w:tcW w:w="545" w:type="dxa"/>
+          </w:tcPr>
+          <w:p>
+            <w:pPr>
+              <w:rPr>
+                <w:sz w:val="20"/>
+                <w:szCs w:val="20"/>
+              </w:rPr>
+            </w:pPr>
+            <w:r>
+              <w:rPr>
+                <w:sz w:val="20"/>
+                <w:szCs w:val="20"/>
+              </w:rPr>
               <w:t>""</w:t>
             </w:r>
           </w:p>
         </w:tc>
         <w:tc>
           <w:tcPr>
-            <w:tcW w:w="937" w:type="dxa"/>
-          </w:tcPr>
-          <w:p>
-            <w:r>
+            <w:tcW w:w="832" w:type="dxa"/>
+          </w:tcPr>
+          <w:p>
+            <w:pPr>
+              <w:rPr>
+                <w:sz w:val="20"/>
+                <w:szCs w:val="20"/>
+              </w:rPr>
+            </w:pPr>
+            <w:r>
+              <w:rPr>
+                <w:sz w:val="20"/>
+                <w:szCs w:val="20"/>
+              </w:rPr>
               <w:t>"1193"</w:t>
             </w:r>
           </w:p>
@@ -516,44 +779,84 @@
       </w:tr>
       <w:tr>
         <w:trPr>
-          <w:trHeight w:val="663"/>
+          <w:trHeight w:val="279"/>
         </w:trPr>
         <w:tc>
           <w:tcPr>
-            <w:tcW w:w="1460" w:type="dxa"/>
-          </w:tcPr>
-          <w:p>
-            <w:r>
+            <w:tcW w:w="1234" w:type="dxa"/>
+          </w:tcPr>
+          <w:p>
+            <w:pPr>
+              <w:rPr>
+                <w:sz w:val="20"/>
+                <w:szCs w:val="20"/>
+              </w:rPr>
+            </w:pPr>
+            <w:r>
+              <w:rPr>
+                <w:sz w:val="20"/>
+                <w:szCs w:val="20"/>
+              </w:rPr>
               <w:t xml:space="preserve"> "XARELTO"</w:t>
             </w:r>
           </w:p>
         </w:tc>
         <w:tc>
           <w:tcPr>
-            <w:tcW w:w="1130" w:type="dxa"/>
-          </w:tcPr>
-          <w:p>
-            <w:r>
+            <w:tcW w:w="997" w:type="dxa"/>
+          </w:tcPr>
+          <w:p>
+            <w:pPr>
+              <w:rPr>
+                <w:sz w:val="20"/>
+                <w:szCs w:val="20"/>
+              </w:rPr>
+            </w:pPr>
+            <w:r>
+              <w:rPr>
+                <w:sz w:val="20"/>
+                <w:szCs w:val="20"/>
+              </w:rPr>
               <w:t>"PS"</w:t>
             </w:r>
           </w:p>
         </w:tc>
         <w:tc>
           <w:tcPr>
-            <w:tcW w:w="601" w:type="dxa"/>
-          </w:tcPr>
-          <w:p>
-            <w:r>
+            <w:tcW w:w="545" w:type="dxa"/>
+          </w:tcPr>
+          <w:p>
+            <w:pPr>
+              <w:rPr>
+                <w:sz w:val="20"/>
+                <w:szCs w:val="20"/>
+              </w:rPr>
+            </w:pPr>
+            <w:r>
+              <w:rPr>
+                <w:sz w:val="20"/>
+                <w:szCs w:val="20"/>
+              </w:rPr>
               <w:t>"F"</w:t>
             </w:r>
           </w:p>
         </w:tc>
         <w:tc>
           <w:tcPr>
-            <w:tcW w:w="937" w:type="dxa"/>
-          </w:tcPr>
-          <w:p>
-            <w:r>
+            <w:tcW w:w="832" w:type="dxa"/>
+          </w:tcPr>
+          <w:p>
+            <w:pPr>
+              <w:rPr>
+                <w:sz w:val="20"/>
+                <w:szCs w:val="20"/>
+              </w:rPr>
+            </w:pPr>
+            <w:r>
+              <w:rPr>
+                <w:sz w:val="20"/>
+                <w:szCs w:val="20"/>
+              </w:rPr>
               <w:t>"4248"</w:t>
             </w:r>
           </w:p>
@@ -561,44 +864,84 @@
       </w:tr>
       <w:tr>
         <w:trPr>
-          <w:trHeight w:val="663"/>
+          <w:trHeight w:val="279"/>
         </w:trPr>
         <w:tc>
           <w:tcPr>
-            <w:tcW w:w="1460" w:type="dxa"/>
-          </w:tcPr>
-          <w:p>
-            <w:r>
+            <w:tcW w:w="1234" w:type="dxa"/>
+          </w:tcPr>
+          <w:p>
+            <w:pPr>
+              <w:rPr>
+                <w:sz w:val="20"/>
+                <w:szCs w:val="20"/>
+              </w:rPr>
+            </w:pPr>
+            <w:r>
+              <w:rPr>
+                <w:sz w:val="20"/>
+                <w:szCs w:val="20"/>
+              </w:rPr>
               <w:t xml:space="preserve"> "XARELTO"</w:t>
             </w:r>
           </w:p>
         </w:tc>
         <w:tc>
           <w:tcPr>
-            <w:tcW w:w="1130" w:type="dxa"/>
-          </w:tcPr>
-          <w:p>
-            <w:r>
+            <w:tcW w:w="997" w:type="dxa"/>
+          </w:tcPr>
+          <w:p>
+            <w:pPr>
+              <w:rPr>
+                <w:sz w:val="20"/>
+                <w:szCs w:val="20"/>
+              </w:rPr>
+            </w:pPr>
+            <w:r>
+              <w:rPr>
+                <w:sz w:val="20"/>
+                <w:szCs w:val="20"/>
+              </w:rPr>
               <w:t>"PS"</w:t>
             </w:r>
           </w:p>
         </w:tc>
         <w:tc>
           <w:tcPr>
-            <w:tcW w:w="601" w:type="dxa"/>
-          </w:tcPr>
-          <w:p>
-            <w:r>
+            <w:tcW w:w="545" w:type="dxa"/>
+          </w:tcPr>
+          <w:p>
+            <w:pPr>
+              <w:rPr>
+                <w:sz w:val="20"/>
+                <w:szCs w:val="20"/>
+              </w:rPr>
+            </w:pPr>
+            <w:r>
+              <w:rPr>
+                <w:sz w:val="20"/>
+                <w:szCs w:val="20"/>
+              </w:rPr>
               <w:t>"M"</w:t>
             </w:r>
           </w:p>
         </w:tc>
         <w:tc>
           <w:tcPr>
-            <w:tcW w:w="937" w:type="dxa"/>
-          </w:tcPr>
-          <w:p>
-            <w:r>
+            <w:tcW w:w="832" w:type="dxa"/>
+          </w:tcPr>
+          <w:p>
+            <w:pPr>
+              <w:rPr>
+                <w:sz w:val="20"/>
+                <w:szCs w:val="20"/>
+              </w:rPr>
+            </w:pPr>
+            <w:r>
+              <w:rPr>
+                <w:sz w:val="20"/>
+                <w:szCs w:val="20"/>
+              </w:rPr>
               <w:t>"4335"</w:t>
             </w:r>
           </w:p>
@@ -606,8 +949,146 @@
       </w:tr>
     </w:tbl>
     <w:p/>
-    <w:p/>
-    <w:p/>
+    <w:p>
+      <w:r>
+        <w:rPr>
+          <w:noProof/>
+        </w:rPr>
+        <mc:AlternateContent>
+          <mc:Choice Requires="wps">
+            <w:drawing>
+              <wp:anchor distT="0" distB="0" distL="114300" distR="114300" simplePos="0" relativeHeight="251676672" behindDoc="0" locked="0" layoutInCell="1" allowOverlap="1" wp14:anchorId="50CB29D9" wp14:editId="7950F813">
+                <wp:simplePos x="0" y="0"/>
+                <wp:positionH relativeFrom="column">
+                  <wp:posOffset>-3403600</wp:posOffset>
+                </wp:positionH>
+                <wp:positionV relativeFrom="paragraph">
+                  <wp:posOffset>313690</wp:posOffset>
+                </wp:positionV>
+                <wp:extent cx="5892800" cy="819150"/>
+                <wp:effectExtent l="0" t="0" r="25400" b="19050"/>
+                <wp:wrapSquare wrapText="bothSides"/>
+                <wp:docPr id="13" name="Text Box 13"/>
+                <wp:cNvGraphicFramePr/>
+                <a:graphic xmlns:a="http://schemas.openxmlformats.org/drawingml/2006/main">
+                  <a:graphicData uri="http://schemas.microsoft.com/office/word/2010/wordprocessingShape">
+                    <wps:wsp>
+                      <wps:cNvSpPr txBox="1"/>
+                      <wps:spPr>
+                        <a:xfrm>
+                          <a:off x="0" y="0"/>
+                          <a:ext cx="5892800" cy="819150"/>
+                        </a:xfrm>
+                        <a:prstGeom prst="rect">
+                          <a:avLst/>
+                        </a:prstGeom>
+                        <a:noFill/>
+                        <a:ln>
+                          <a:solidFill>
+                            <a:schemeClr val="tx1"/>
+                          </a:solidFill>
+                        </a:ln>
+                        <a:effectLst/>
+                        <a:extLst>
+                          <a:ext uri="{C572A759-6A51-4108-AA02-DFA0A04FC94B}">
+                            <ma14:wrappingTextBoxFlag xmlns:ma14="http://schemas.microsoft.com/office/mac/drawingml/2011/main"/>
+                          </a:ext>
+                        </a:extLst>
+                      </wps:spPr>
+                      <wps:style>
+                        <a:lnRef idx="0">
+                          <a:schemeClr val="accent1"/>
+                        </a:lnRef>
+                        <a:fillRef idx="0">
+                          <a:schemeClr val="accent1"/>
+                        </a:fillRef>
+                        <a:effectRef idx="0">
+                          <a:schemeClr val="accent1"/>
+                        </a:effectRef>
+                        <a:fontRef idx="minor">
+                          <a:schemeClr val="dk1"/>
+                        </a:fontRef>
+                      </wps:style>
+                      <wps:txbx>
+                        <w:txbxContent>
+                          <w:p>
+                            <w:pPr>
+                              <w:rPr>
+                                <w:color w:val="365F91" w:themeColor="accent1" w:themeShade="BF"/>
+                                <w:sz w:val="22"/>
+                                <w:szCs w:val="22"/>
+                              </w:rPr>
+                            </w:pPr>
+                            <w:r>
+                              <w:rPr>
+                                <w:color w:val="365F91" w:themeColor="accent1" w:themeShade="BF"/>
+                                <w:sz w:val="22"/>
+                                <w:szCs w:val="22"/>
+                              </w:rPr>
+                              <w:t>SELECT drugs.drugname, drugs.role_cod, demographics.sex, COUNT(*) as count  
+FROM health.drugs JOIN health.demographics ON health.drugs.primaryid = health.demographics.primaryid
+WHERE drugs.drugname='XARELTO' AND drugs.role_cod='PS' 
+GROUP BY demographics.sex, drugs.drugname, drugs.role_cod order by count;</w:t>
+                            </w:r>
+                          </w:p>
+                        </w:txbxContent>
+                      </wps:txbx>
+                      <wps:bodyPr rot="0" spcFirstLastPara="0" vertOverflow="overflow" horzOverflow="overflow" vert="horz" wrap="square" lIns="91440" tIns="45720" rIns="91440" bIns="45720" numCol="1" spcCol="0" rtlCol="0" fromWordArt="0" anchor="t" anchorCtr="0" forceAA="0" compatLnSpc="1">
+                        <a:prstTxWarp prst="textNoShape">
+                          <a:avLst/>
+                        </a:prstTxWarp>
+                        <a:noAutofit/>
+                      </wps:bodyPr>
+                    </wps:wsp>
+                  </a:graphicData>
+                </a:graphic>
+                <wp14:sizeRelH relativeFrom="margin">
+                  <wp14:pctWidth>0</wp14:pctWidth>
+                </wp14:sizeRelH>
+                <wp14:sizeRelV relativeFrom="margin">
+                  <wp14:pctHeight>0</wp14:pctHeight>
+                </wp14:sizeRelV>
+              </wp:anchor>
+            </w:drawing>
+          </mc:Choice>
+          <mc:Fallback>
+            <w:pict>
+              <v:shape id="Text Box 13" o:spid="_x0000_s1029" type="#_x0000_t202" style="position:absolute;margin-left:-267.95pt;margin-top:24.7pt;width:464pt;height:64.5pt;z-index:251676672;visibility:visible;mso-wrap-style:square;mso-width-percent:0;mso-height-percent:0;mso-wrap-distance-left:9pt;mso-wrap-distance-top:0;mso-wrap-distance-right:9pt;mso-wrap-distance-bottom:0;mso-position-horizontal:absolute;mso-position-horizontal-relative:text;mso-position-vertical:absolute;mso-position-vertical-relative:text;mso-width-percent:0;mso-height-percent:0;mso-width-relative:margin;mso-height-relative:margin;v-text-anchor:top" o:gfxdata="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" filled="f" strokecolor="black [3213]">
+                <v:textbox>
+                  <w:txbxContent>
+                    <w:p>
+                      <w:pPr>
+                        <w:rPr>
+                          <w:color w:val="365F91" w:themeColor="accent1" w:themeShade="BF"/>
+                          <w:sz w:val="22"/>
+                          <w:szCs w:val="22"/>
+                        </w:rPr>
+                      </w:pPr>
+                      <w:r>
+                        <w:rPr>
+                          <w:color w:val="365F91" w:themeColor="accent1" w:themeShade="BF"/>
+                          <w:sz w:val="22"/>
+                          <w:szCs w:val="22"/>
+                        </w:rPr>
+                        <w:t>SELECT drugs.drugname, drugs.role_cod, demographics.sex, COUNT(*) as count  
+FROM health.drugs JOIN health.demographics ON health.drugs.primaryid = health.demographics.primaryid
+WHERE drugs.drugname='XARELTO' AND drugs.role_cod='PS' 
+GROUP BY demographics.sex, drugs.drugname, drugs.role_cod order by count;</w:t>
+                      </w:r>
+                    </w:p>
+                  </w:txbxContent>
+                </v:textbox>
+                <w10:wrap type="square"/>
+              </v:shape>
+            </w:pict>
+          </mc:Fallback>
+        </mc:AlternateContent>
+      </w:r>
+    </w:p>
+    <w:p>
+      <w:bookmarkStart w:id="0" w:name="_GoBack"/>
+      <w:bookmarkEnd w:id="0"/>
+    </w:p>
     <w:p/>
     <w:p>
       <w:pPr>
@@ -716,7 +1197,7 @@
           </mc:Choice>
           <mc:Fallback>
             <w:pict>
-              <v:shape id="Text Box 3" o:spid="_x0000_s1028" type="#_x0000_t202" style="position:absolute;margin-left:3pt;margin-top:10pt;width:188pt;height:77pt;z-index:251663360;visibility:visible;mso-wrap-style:square;mso-width-percent:0;mso-height-percent:0;mso-wrap-distance-left:9pt;mso-wrap-distance-top:0;mso-wrap-distance-right:9pt;mso-wrap-distance-bottom:0;mso-position-horizontal:absolute;mso-position-horizontal-relative:text;mso-position-vertical:absolute;mso-position-vertical-relative:text;mso-width-percent:0;mso-height-percent:0;mso-width-relative:margin;mso-height-relative:margin;v-text-anchor:top" o:gfxdata="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" filled="f">
+              <v:shape id="Text Box 3" o:spid="_x0000_s1030" type="#_x0000_t202" style="position:absolute;margin-left:3pt;margin-top:10pt;width:188pt;height:77pt;z-index:251663360;visibility:visible;mso-wrap-style:square;mso-width-percent:0;mso-height-percent:0;mso-wrap-distance-left:9pt;mso-wrap-distance-top:0;mso-wrap-distance-right:9pt;mso-wrap-distance-bottom:0;mso-position-horizontal:absolute;mso-position-horizontal-relative:text;mso-position-vertical:absolute;mso-position-vertical-relative:text;mso-width-percent:0;mso-height-percent:0;mso-width-relative:margin;mso-height-relative:margin;v-text-anchor:top" o:gfxdata="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" filled="f">
                 <v:textbox>
                   <w:txbxContent>
                     <w:p>
@@ -890,7 +1371,11 @@
           </w:tcPr>
           <w:p>
             <w:r>
-              <w:t>"Gastrointestinal haemorrhage"</w:t>
+              <w:t xml:space="preserve">"Gastrointestinal </w:t>
+            </w:r>
+            <w:r>
+              <w:lastRenderedPageBreak/>
+              <w:t>haemorrhage"</w:t>
             </w:r>
           </w:p>
         </w:tc>
@@ -900,6 +1385,7 @@
           </w:tcPr>
           <w:p>
             <w:r>
+              <w:lastRenderedPageBreak/>
               <w:t>"XARELTO"</w:t>
             </w:r>
           </w:p>
@@ -932,6 +1418,7 @@
           </w:tcPr>
           <w:p>
             <w:r>
+              <w:lastRenderedPageBreak/>
               <w:t xml:space="preserve"> "Internal haemorrhage"</w:t>
             </w:r>
           </w:p>
@@ -1016,7 +1503,6 @@
           </w:tcPr>
           <w:p>
             <w:r>
-              <w:lastRenderedPageBreak/>
               <w:t xml:space="preserve"> "Haematuria"</w:t>
             </w:r>
           </w:p>
@@ -1437,7 +1923,7 @@
           </mc:Choice>
           <mc:Fallback>
             <w:pict>
-              <v:shape id="Text Box 4" o:spid="_x0000_s1029" type="#_x0000_t202" style="position:absolute;margin-left:86pt;margin-top:3.5pt;width:243pt;height:123pt;z-index:251664384;visibility:visible;mso-wrap-style:square;mso-width-percent:0;mso-height-percent:0;mso-wrap-distance-left:9pt;mso-wrap-distance-top:0;mso-wrap-distance-right:9pt;mso-wrap-distance-bottom:0;mso-position-horizontal:absolute;mso-position-horizontal-relative:text;mso-position-vertical:absolute;mso-position-vertical-relative:text;mso-width-percent:0;mso-height-percent:0;mso-width-relative:margin;mso-height-relative:margin;v-text-anchor:top" o:gfxdata="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" filled="f">
+              <v:shape id="Text Box 4" o:spid="_x0000_s1031" type="#_x0000_t202" style="position:absolute;margin-left:86pt;margin-top:3.5pt;width:243pt;height:123pt;z-index:251664384;visibility:visible;mso-wrap-style:square;mso-width-percent:0;mso-height-percent:0;mso-wrap-distance-left:9pt;mso-wrap-distance-top:0;mso-wrap-distance-right:9pt;mso-wrap-distance-bottom:0;mso-position-horizontal:absolute;mso-position-horizontal-relative:text;mso-position-vertical:absolute;mso-position-vertical-relative:text;mso-width-percent:0;mso-height-percent:0;mso-width-relative:margin;mso-height-relative:margin;v-text-anchor:top" o:gfxdata="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" filled="f">
                 <v:textbox>
                   <w:txbxContent>
                     <w:p>
@@ -1568,7 +2054,7 @@
           </mc:Choice>
           <mc:Fallback>
             <w:pict>
-              <v:shape id="Text Box 5" o:spid="_x0000_s1030" type="#_x0000_t202" style="position:absolute;left:0;text-align:left;margin-left:7pt;margin-top:12.05pt;width:431pt;height:85pt;z-index:251665408;visibility:visible;mso-wrap-style:square;mso-width-percent:0;mso-height-percent:0;mso-wrap-distance-left:9pt;mso-wrap-distance-top:0;mso-wrap-distance-right:9pt;mso-wrap-distance-bottom:0;mso-position-horizontal:absolute;mso-position-horizontal-relative:text;mso-position-vertical:absolute;mso-position-vertical-relative:text;mso-width-percent:0;mso-height-percent:0;mso-width-relative:margin;mso-height-relative:margin;v-text-anchor:top" o:gfxdata="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" filled="f">
+              <v:shape id="Text Box 5" o:spid="_x0000_s1032" type="#_x0000_t202" style="position:absolute;left:0;text-align:left;margin-left:7pt;margin-top:12.05pt;width:431pt;height:85pt;z-index:251665408;visibility:visible;mso-wrap-style:square;mso-width-percent:0;mso-height-percent:0;mso-wrap-distance-left:9pt;mso-wrap-distance-top:0;mso-wrap-distance-right:9pt;mso-wrap-distance-bottom:0;mso-position-horizontal:absolute;mso-position-horizontal-relative:text;mso-position-vertical:absolute;mso-position-vertical-relative:text;mso-width-percent:0;mso-height-percent:0;mso-width-relative:margin;mso-height-relative:margin;v-text-anchor:top" o:gfxdata="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" filled="f">
                 <v:textbox>
                   <w:txbxContent>
                     <w:p>
@@ -1979,7 +2465,7 @@
           </mc:Choice>
           <mc:Fallback>
             <w:pict>
-              <v:shape id="Text Box 6" o:spid="_x0000_s1031" type="#_x0000_t202" style="position:absolute;margin-left:53pt;margin-top:3.6pt;width:373pt;height:76pt;z-index:251666432;visibility:visible;mso-wrap-style:square;mso-width-percent:0;mso-height-percent:0;mso-wrap-distance-left:9pt;mso-wrap-distance-top:0;mso-wrap-distance-right:9pt;mso-wrap-distance-bottom:0;mso-position-horizontal:absolute;mso-position-horizontal-relative:text;mso-position-vertical:absolute;mso-position-vertical-relative:text;mso-width-percent:0;mso-height-percent:0;mso-width-relative:margin;mso-height-relative:margin;v-text-anchor:top" o:gfxdata="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" filled="f">
+              <v:shape id="Text Box 6" o:spid="_x0000_s1033" type="#_x0000_t202" style="position:absolute;margin-left:53pt;margin-top:3.6pt;width:373pt;height:76pt;z-index:251666432;visibility:visible;mso-wrap-style:square;mso-width-percent:0;mso-height-percent:0;mso-wrap-distance-left:9pt;mso-wrap-distance-top:0;mso-wrap-distance-right:9pt;mso-wrap-distance-bottom:0;mso-position-horizontal:absolute;mso-position-horizontal-relative:text;mso-position-vertical:absolute;mso-position-vertical-relative:text;mso-width-percent:0;mso-height-percent:0;mso-width-relative:margin;mso-height-relative:margin;v-text-anchor:top" o:gfxdata="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" filled="f">
                 <v:textbox>
                   <w:txbxContent>
                     <w:p>
@@ -2635,7 +3121,7 @@
           </mc:Choice>
           <mc:Fallback>
             <w:pict>
-              <v:shape id="Text Box 7" o:spid="_x0000_s1032" type="#_x0000_t202" style="position:absolute;left:0;text-align:left;margin-left:23pt;margin-top:13.2pt;width:407pt;height:76pt;z-index:251667456;visibility:visible;mso-wrap-style:square;mso-width-percent:0;mso-wrap-distance-left:9pt;mso-wrap-distance-top:0;mso-wrap-distance-right:9pt;mso-wrap-distance-bottom:0;mso-position-horizontal:absolute;mso-position-horizontal-relative:text;mso-position-vertical:absolute;mso-position-vertical-relative:text;mso-width-percent:0;mso-width-relative:margin;v-text-anchor:top" o:gfxdata="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" filled="f" strokecolor="black [3213]">
+              <v:shape id="Text Box 7" o:spid="_x0000_s1034" type="#_x0000_t202" style="position:absolute;left:0;text-align:left;margin-left:23pt;margin-top:13.2pt;width:407pt;height:76pt;z-index:251667456;visibility:visible;mso-wrap-style:square;mso-width-percent:0;mso-wrap-distance-left:9pt;mso-wrap-distance-top:0;mso-wrap-distance-right:9pt;mso-wrap-distance-bottom:0;mso-position-horizontal:absolute;mso-position-horizontal-relative:text;mso-position-vertical:absolute;mso-position-vertical-relative:text;mso-width-percent:0;mso-width-relative:margin;v-text-anchor:top" o:gfxdata="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" filled="f" strokecolor="black [3213]">
                 <v:textbox>
                   <w:txbxContent>
                     <w:p>
@@ -3199,18 +3685,12 @@
           </mc:Choice>
           <mc:Fallback>
             <w:pict>
-              <v:shape id="Text Box 8" o:spid="_x0000_s1033" type="#_x0000_t202" style="position:absolute;left:0;text-align:left;margin-left:9pt;margin-top:25.25pt;width:457pt;height:98.5pt;z-index:251668480;visibility:visible;mso-wrap-style:square;mso-width-percent:0;mso-height-percent:0;mso-wrap-distance-left:9pt;mso-wrap-distance-top:0;mso-wrap-distance-right:9pt;mso-wrap-distance-bottom:0;mso-position-horizontal:absolute;mso-position-horizontal-relative:text;mso-position-vertical:absolute;mso-position-vertical-relative:text;mso-width-percent:0;mso-height-percent:0;mso-width-relative:margin;mso-height-relative:margin;v-text-anchor:top" o:gfxdata="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" filled="f">
+              <v:shape id="Text Box 8" o:spid="_x0000_s1035" type="#_x0000_t202" style="position:absolute;left:0;text-align:left;margin-left:9pt;margin-top:25.25pt;width:457pt;height:98.5pt;z-index:251668480;visibility:visible;mso-wrap-style:square;mso-width-percent:0;mso-height-percent:0;mso-wrap-distance-left:9pt;mso-wrap-distance-top:0;mso-wrap-distance-right:9pt;mso-wrap-distance-bottom:0;mso-position-horizontal:absolute;mso-position-horizontal-relative:text;mso-position-vertical:absolute;mso-position-vertical-relative:text;mso-width-percent:0;mso-height-percent:0;mso-width-relative:margin;mso-height-relative:margin;v-text-anchor:top" o:gfxdata="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" filled="f">
                 <v:textbox>
                   <w:txbxContent>
                     <w:p>
                       <w:r>
-                        <w:t xml:space="preserve">SELECT DRUG16Q3.drugname, OUTC16Q3.outc_cod, DEMO16Q3.age_grp, DRUG16Q3.role_cod, COUNT(*) as count
-FROM DRUG16Q3 JOIN OUTC16Q3 JOIN DEMO16Q3 
-ON DRUG16Q3.primaryid= OUTC16Q3.primaryid AND DRUG16Q3.primaryid = DEMO16Q3.primaryid 
-WHERE DRUG16Q3.drugname= “XARELTO” AND OUTC16Q3.outc_cod= “DE” AND DRUG16Q3.role_cod = "PS"
-Group by DEMO16Q3.age_grp 
-ORDER by count 
-</w:t>
+                        <w:t xml:space="preserve">SELECT DRUG16Q3.drugname, OUTC16Q3.outc_cod, DEMO16Q3.age_grp, DRUG16Q3.role_cod, COUNT(*) as count FROM DRUG16Q3 JOIN OUTC16Q3 JOIN DEMO16Q3  ON DRUG16Q3.primaryid= OUTC16Q3.primaryid AND DRUG16Q3.primaryid = DEMO16Q3.primaryid  WHERE DRUG16Q3.drugname= “XARELTO” AND OUTC16Q3.outc_cod= “DE” AND DRUG16Q3.role_cod = "PS" Group by DEMO16Q3.age_grp  ORDER by count  </w:t>
                       </w:r>
                     </w:p>
                   </w:txbxContent>
@@ -3338,24 +3818,18 @@
           </mc:Choice>
           <mc:Fallback>
             <w:pict>
-              <v:shape id="Text Box 9" o:spid="_x0000_s1034" type="#_x0000_t202" style="position:absolute;left:0;text-align:left;margin-left:9pt;margin-top:25.25pt;width:457pt;height:98.5pt;z-index:251670528;visibility:visible;mso-wrap-style:square;mso-width-percent:0;mso-height-percent:0;mso-wrap-distance-left:9pt;mso-wrap-distance-top:0;mso-wrap-distance-right:9pt;mso-wrap-distance-bottom:0;mso-position-horizontal:absolute;mso-position-horizontal-relative:text;mso-position-vertical:absolute;mso-position-vertical-relative:text;mso-width-percent:0;mso-height-percent:0;mso-width-relative:margin;mso-height-relative:margin;v-text-anchor:top" o:gfxdata="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" filled="f">
+              <v:shape id="Text Box 9" o:spid="_x0000_s1036" type="#_x0000_t202" style="position:absolute;left:0;text-align:left;margin-left:9pt;margin-top:25.25pt;width:457pt;height:98.5pt;z-index:251670528;visibility:visible;mso-wrap-style:square;mso-width-percent:0;mso-height-percent:0;mso-wrap-distance-left:9pt;mso-wrap-distance-top:0;mso-wrap-distance-right:9pt;mso-wrap-distance-bottom:0;mso-position-horizontal:absolute;mso-position-horizontal-relative:text;mso-position-vertical:absolute;mso-position-vertical-relative:text;mso-width-percent:0;mso-height-percent:0;mso-width-relative:margin;mso-height-relative:margin;v-text-anchor:top" o:gfxdata="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" filled="f">
                 <v:textbox>
                   <w:txbxContent>
                     <w:p>
                       <w:r>
-                        <w:t>SELECT DRUG16Q3.drugname, OUTC16Q3.outc_cod, DEMO16Q3.age_grp, DRUG16Q3.role_cod, COUNT(*) as count
-FROM DRUG16Q3 JOIN OUTC16Q3 JOIN DEMO16Q3 
-ON DRUG16Q3.primaryid= OUTC16Q3.primaryid AND DRUG16Q3.primaryid = DEMO16Q3.primaryid 
-WHERE DRUG16Q3.drugname= “XAR</w:t>
+                        <w:t>SELECT DRUG16Q3.drugname, OUTC16Q3.outc_cod, DEMO16Q3.age_grp, DRUG16Q3.role_cod, COUNT(*) as count FROM DRUG16Q3 JOIN OUTC16Q3 JOIN DEMO16Q3  ON DRUG16Q3.primaryid= OUTC16Q3.primaryid AND DRUG16Q3.primaryid = DEMO16Q3.primaryid  WHERE DRUG16Q3.drugname= “XAR</w:t>
                       </w:r>
                       <w:r>
                         <w:t>ELTO” AND OUTC16Q3.outc_cod= “HO</w:t>
                       </w:r>
                       <w:r>
-                        <w:t xml:space="preserve">” AND DRUG16Q3.role_cod = "PS"
-Group by DEMO16Q3.age_grp 
-ORDER by count 
-</w:t>
+                        <w:t xml:space="preserve">” AND DRUG16Q3.role_cod = "PS" Group by DEMO16Q3.age_grp  ORDER by count  </w:t>
                       </w:r>
                     </w:p>
                   </w:txbxContent>
@@ -3474,24 +3948,18 @@
           </mc:Choice>
           <mc:Fallback>
             <w:pict>
-              <v:shape id="Text Box 10" o:spid="_x0000_s1035" type="#_x0000_t202" style="position:absolute;left:0;text-align:left;margin-left:9pt;margin-top:25.25pt;width:457pt;height:98.5pt;z-index:251672576;visibility:visible;mso-wrap-style:square;mso-width-percent:0;mso-height-percent:0;mso-wrap-distance-left:9pt;mso-wrap-distance-top:0;mso-wrap-distance-right:9pt;mso-wrap-distance-bottom:0;mso-position-horizontal:absolute;mso-position-horizontal-relative:text;mso-position-vertical:absolute;mso-position-vertical-relative:text;mso-width-percent:0;mso-height-percent:0;mso-width-relative:margin;mso-height-relative:margin;v-text-anchor:top" o:gfxdata="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" filled="f">
+              <v:shape id="Text Box 10" o:spid="_x0000_s1037" type="#_x0000_t202" style="position:absolute;left:0;text-align:left;margin-left:9pt;margin-top:25.25pt;width:457pt;height:98.5pt;z-index:251672576;visibility:visible;mso-wrap-style:square;mso-width-percent:0;mso-height-percent:0;mso-wrap-distance-left:9pt;mso-wrap-distance-top:0;mso-wrap-distance-right:9pt;mso-wrap-distance-bottom:0;mso-position-horizontal:absolute;mso-position-horizontal-relative:text;mso-position-vertical:absolute;mso-position-vertical-relative:text;mso-width-percent:0;mso-height-percent:0;mso-width-relative:margin;mso-height-relative:margin;v-text-anchor:top" o:gfxdata="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" filled="f">
                 <v:textbox>
                   <w:txbxContent>
                     <w:p>
                       <w:r>
-                        <w:t>SELECT DRUG16Q3.drugname, OUTC16Q3.outc_cod, DEMO16Q3.age_grp, DRUG16Q3.role_cod, COUNT(*) as count
-FROM DRUG16Q3 JOIN OUTC16Q3 JOIN DEMO16Q3 
-ON DRUG16Q3.primaryid= OUTC16Q3.primaryid AND DRUG16Q3.primaryid = DEMO16Q3.primaryid 
-WHERE DRUG16Q3.drugname= “XAR</w:t>
+                        <w:t>SELECT DRUG16Q3.drugname, OUTC16Q3.outc_cod, DEMO16Q3.age_grp, DRUG16Q3.role_cod, COUNT(*) as count FROM DRUG16Q3 JOIN OUTC16Q3 JOIN DEMO16Q3  ON DRUG16Q3.primaryid= OUTC16Q3.primaryid AND DRUG16Q3.primaryid = DEMO16Q3.primaryid  WHERE DRUG16Q3.drugname= “XAR</w:t>
                       </w:r>
                       <w:r>
                         <w:t>ELTO” AND OUTC16Q3.outc_cod= “OT</w:t>
                       </w:r>
                       <w:r>
-                        <w:t xml:space="preserve">” AND DRUG16Q3.role_cod = "PS"
-Group by DEMO16Q3.age_grp 
-ORDER by count 
-</w:t>
+                        <w:t xml:space="preserve">” AND DRUG16Q3.role_cod = "PS" Group by DEMO16Q3.age_grp  ORDER by count  </w:t>
                       </w:r>
                     </w:p>
                   </w:txbxContent>
@@ -3512,8 +3980,6 @@
       <w:pPr>
         <w:pStyle w:val="ListParagraph"/>
       </w:pPr>
-      <w:bookmarkStart w:id="0" w:name="_GoBack"/>
-      <w:bookmarkEnd w:id="0"/>
     </w:p>
     <w:sectPr>
       <w:pgSz w:w="12240" w:h="15840"/>
@@ -4439,7 +4905,7 @@
 </file>
 
 <file path=customXml/itemProps1.xml><?xml version="1.0" encoding="utf-8"?>
-<ds:datastoreItem xmlns:ds="http://schemas.openxmlformats.org/officeDocument/2006/customXml" ds:itemID="{3EBA82E4-82DB-0149-B93E-58B8D3CA3BFA}">
+<ds:datastoreItem xmlns:ds="http://schemas.openxmlformats.org/officeDocument/2006/customXml" ds:itemID="{8FFF85EF-1430-9B46-93D3-07236166B7DD}">
   <ds:schemaRefs>
     <ds:schemaRef ds:uri="http://schemas.openxmlformats.org/officeDocument/2006/bibliography"/>
   </ds:schemaRefs>

</xml_diff>